<commit_message>
Forbruger test.docx opdateret med en ny indledning
</commit_message>
<xml_diff>
--- a/Rapport/Forbruger test.docx
+++ b/Rapport/Forbruger test.docx
@@ -1,10 +1,10 @@
 
 <file path=word/document.xml><?xml version="1.0" encoding="utf-8"?>
-<w:document xmlns:wpc="http://schemas.microsoft.com/office/word/2010/wordprocessingCanvas" xmlns:cx="http://schemas.microsoft.com/office/drawing/2014/chartex" xmlns:cx1="http://schemas.microsoft.com/office/drawing/2015/9/8/chartex" xmlns:mc="http://schemas.openxmlformats.org/markup-compatibility/2006" xmlns:o="urn:schemas-microsoft-com:office:office" xmlns:r="http://schemas.openxmlformats.org/officeDocument/2006/relationships" xmlns:m="http://schemas.openxmlformats.org/officeDocument/2006/math" xmlns:v="urn:schemas-microsoft-com:vml" xmlns:wp14="http://schemas.microsoft.com/office/word/2010/wordprocessingDrawing" xmlns:wp="http://schemas.openxmlformats.org/drawingml/2006/wordprocessingDrawing" xmlns:w10="urn:schemas-microsoft-com:office:word" xmlns:w="http://schemas.openxmlformats.org/wordprocessingml/2006/main" xmlns:w14="http://schemas.microsoft.com/office/word/2010/wordml" xmlns:w15="http://schemas.microsoft.com/office/word/2012/wordml" xmlns:w16se="http://schemas.microsoft.com/office/word/2015/wordml/symex" xmlns:wpg="http://schemas.microsoft.com/office/word/2010/wordprocessingGroup" xmlns:wpi="http://schemas.microsoft.com/office/word/2010/wordprocessingInk" xmlns:wne="http://schemas.microsoft.com/office/word/2006/wordml" xmlns:wps="http://schemas.microsoft.com/office/word/2010/wordprocessingShape" mc:Ignorable="w14 w15 w16se wp14">
+<w:document xmlns:wpc="http://schemas.microsoft.com/office/word/2010/wordprocessingCanvas" xmlns:mc="http://schemas.openxmlformats.org/markup-compatibility/2006" xmlns:o="urn:schemas-microsoft-com:office:office" xmlns:r="http://schemas.openxmlformats.org/officeDocument/2006/relationships" xmlns:m="http://schemas.openxmlformats.org/officeDocument/2006/math" xmlns:v="urn:schemas-microsoft-com:vml" xmlns:wp14="http://schemas.microsoft.com/office/word/2010/wordprocessingDrawing" xmlns:wp="http://schemas.openxmlformats.org/drawingml/2006/wordprocessingDrawing" xmlns:w10="urn:schemas-microsoft-com:office:word" xmlns:w="http://schemas.openxmlformats.org/wordprocessingml/2006/main" xmlns:w14="http://schemas.microsoft.com/office/word/2010/wordml" xmlns:w15="http://schemas.microsoft.com/office/word/2012/wordml" xmlns:wpg="http://schemas.microsoft.com/office/word/2010/wordprocessingGroup" xmlns:wpi="http://schemas.microsoft.com/office/word/2010/wordprocessingInk" xmlns:wne="http://schemas.microsoft.com/office/word/2006/wordml" xmlns:wps="http://schemas.microsoft.com/office/word/2010/wordprocessingShape" mc:Ignorable="w14 w15 wp14">
   <w:body>
     <w:p>
       <w:pPr>
-        <w:pStyle w:val="Overskrift1"/>
+        <w:pStyle w:val="Heading1"/>
       </w:pPr>
       <w:r>
         <w:t>Forbruger Test</w:t>
@@ -12,102 +12,43 @@
     </w:p>
     <w:p>
       <w:r>
-        <w:t>For at teste brugergrænsefladen, er der blevet lavet en forbruger test</w:t>
-      </w:r>
-      <w:commentRangeStart w:id="0"/>
-      <w:r>
-        <w:t xml:space="preserve">, eller </w:t>
-      </w:r>
-      <w:r>
-        <w:t>ustabilitet</w:t>
-      </w:r>
-      <w:r>
-        <w:t xml:space="preserve"> test</w:t>
-      </w:r>
-      <w:r>
-        <w:t xml:space="preserve"> som det også er kendt som</w:t>
-      </w:r>
-      <w:commentRangeEnd w:id="0"/>
+        <w:t xml:space="preserve">Nu er brugergrænsefladen ikke testbar, ved automatiske test. Derfor må man bruge andre midler, og det er her forbrugertest kommer ind i billedet. Forbruger test er en manuel test, som bliver lavet af forbrugeren, for </w:t>
+      </w:r>
+      <w:r>
+        <w:t xml:space="preserve">at få feedback </w:t>
+      </w:r>
+      <w:r>
+        <w:t>af personer der skal bruge programmet. Forbruger test viser om</w:t>
+      </w:r>
+      <w:bookmarkStart w:id="0" w:name="_GoBack"/>
+      <w:bookmarkEnd w:id="0"/>
+      <w:r>
+        <w:t xml:space="preserve"> brugergrænsefladen er intuitiv. Hvis forbrugeren ikke kan følge programmets flow, skal der laves ændringer i brugergrænsefladen. </w:t>
+      </w:r>
+      <w:r>
+        <w:t xml:space="preserve">Forbruger testen er blevet udført ved at tage en gruppe personer, og </w:t>
+      </w:r>
+      <w:r>
+        <w:t>bede dem om at udføre nogle opgaver</w:t>
+      </w:r>
+      <w:r>
+        <w:t>, som er blevet opsat af gruppen</w:t>
+      </w:r>
+      <w:r>
+        <w:t>.</w:t>
+      </w:r>
+      <w:r>
+        <w:t xml:space="preserve"> </w:t>
+      </w:r>
+      <w:r>
+        <w:t xml:space="preserve">Testen </w:t>
+      </w:r>
+      <w:r>
+        <w:t>kan ses i dokumentationen</w:t>
+      </w:r>
       <w:r>
         <w:rPr>
-          <w:rStyle w:val="Kommentarhenvisning"/>
-        </w:rPr>
-        <w:commentReference w:id="0"/>
-      </w:r>
-      <w:r>
-        <w:t xml:space="preserve">. Det er en manuel test, for at få feedback </w:t>
-      </w:r>
-      <w:del w:id="1" w:author="Christian Winkel" w:date="2016-05-18T14:20:00Z">
-        <w:r>
-          <w:delText>for</w:delText>
-        </w:r>
-      </w:del>
-      <w:ins w:id="2" w:author="Christian Winkel" w:date="2016-05-18T14:20:00Z">
-        <w:r>
-          <w:t>fra</w:t>
-        </w:r>
-      </w:ins>
-      <w:del w:id="3" w:author="Christian Winkel" w:date="2016-05-18T14:20:00Z">
-        <w:r>
-          <w:delText xml:space="preserve"> </w:delText>
-        </w:r>
-      </w:del>
-      <w:r>
-        <w:t xml:space="preserve">forbrugeren og se om brugergrænsefladen er intuitiv. Hvis forbrugeren ikke kan følge programmets flow, skal der laves ændringer i brugergrænsefladen. </w:t>
-      </w:r>
-      <w:r>
-        <w:t xml:space="preserve">Forbruger testen er blevet udført ved at tage en gruppe personer, og </w:t>
-      </w:r>
-      <w:del w:id="4" w:author="Christian Winkel" w:date="2016-05-18T14:29:00Z">
-        <w:r>
-          <w:delText xml:space="preserve">sætte dem gennem nogle </w:delText>
-        </w:r>
-        <w:r>
-          <w:delText>scenarier</w:delText>
-        </w:r>
-      </w:del>
-      <w:ins w:id="5" w:author="Christian Winkel" w:date="2016-05-18T14:29:00Z">
-        <w:r>
-          <w:t>bede dem om at udføre nogle opgaver</w:t>
-        </w:r>
-      </w:ins>
-      <w:r>
-        <w:t>, som er blevet opsat af gruppen</w:t>
-      </w:r>
-      <w:ins w:id="6" w:author="Christian Winkel" w:date="2016-05-18T14:29:00Z">
-        <w:r>
-          <w:t>.</w:t>
-        </w:r>
-      </w:ins>
-      <w:del w:id="7" w:author="Christian Winkel" w:date="2016-05-18T14:29:00Z">
-        <w:r>
-          <w:delText>,</w:delText>
-        </w:r>
-      </w:del>
-      <w:r>
-        <w:t xml:space="preserve"> </w:t>
-      </w:r>
-      <w:del w:id="8" w:author="Christian Winkel" w:date="2016-05-18T14:29:00Z">
-        <w:r>
-          <w:delText xml:space="preserve">testen </w:delText>
-        </w:r>
-      </w:del>
-      <w:ins w:id="9" w:author="Christian Winkel" w:date="2016-05-18T14:29:00Z">
-        <w:r>
-          <w:t>T</w:t>
-        </w:r>
-        <w:bookmarkStart w:id="10" w:name="_GoBack"/>
-        <w:bookmarkEnd w:id="10"/>
-        <w:r>
-          <w:t xml:space="preserve">esten </w:t>
-        </w:r>
-      </w:ins>
-      <w:r>
-        <w:t>kan ses i dokumentationen</w:t>
-      </w:r>
-      <w:r>
-        <w:rPr>
-          <w:rStyle w:val="Fodnotehenvisning"/>
+          <w:rStyle w:val="FootnoteReference"/>
         </w:rPr>
         <w:footnoteReference w:id="1"/>
       </w:r>
@@ -125,51 +66,8 @@
 </w:document>
 </file>
 
-<file path=word/comments.xml><?xml version="1.0" encoding="utf-8"?>
-<w:comments xmlns:wpc="http://schemas.microsoft.com/office/word/2010/wordprocessingCanvas" xmlns:cx="http://schemas.microsoft.com/office/drawing/2014/chartex" xmlns:cx1="http://schemas.microsoft.com/office/drawing/2015/9/8/chartex" xmlns:mc="http://schemas.openxmlformats.org/markup-compatibility/2006" xmlns:o="urn:schemas-microsoft-com:office:office" xmlns:r="http://schemas.openxmlformats.org/officeDocument/2006/relationships" xmlns:m="http://schemas.openxmlformats.org/officeDocument/2006/math" xmlns:v="urn:schemas-microsoft-com:vml" xmlns:wp14="http://schemas.microsoft.com/office/word/2010/wordprocessingDrawing" xmlns:wp="http://schemas.openxmlformats.org/drawingml/2006/wordprocessingDrawing" xmlns:w10="urn:schemas-microsoft-com:office:word" xmlns:w="http://schemas.openxmlformats.org/wordprocessingml/2006/main" xmlns:w14="http://schemas.microsoft.com/office/word/2010/wordml" xmlns:w15="http://schemas.microsoft.com/office/word/2012/wordml" xmlns:w16se="http://schemas.microsoft.com/office/word/2015/wordml/symex" xmlns:wpg="http://schemas.microsoft.com/office/word/2010/wordprocessingGroup" xmlns:wpi="http://schemas.microsoft.com/office/word/2010/wordprocessingInk" xmlns:wne="http://schemas.microsoft.com/office/word/2006/wordml" xmlns:wps="http://schemas.microsoft.com/office/word/2010/wordprocessingShape" mc:Ignorable="w14 w15 w16se wp14">
-  <w:comment w:id="0" w:author="Christian Winkel" w:date="2016-05-18T14:28:00Z" w:initials="CW">
-    <w:p>
-      <w:pPr>
-        <w:pStyle w:val="Kommentartekst"/>
-      </w:pPr>
-      <w:r>
-        <w:rPr>
-          <w:rStyle w:val="Kommentarhenvisning"/>
-        </w:rPr>
-        <w:annotationRef/>
-      </w:r>
-      <w:r>
-        <w:t xml:space="preserve">Cut og smid </w:t>
-      </w:r>
-      <w:proofErr w:type="spellStart"/>
-      <w:r>
-        <w:t>refrerence</w:t>
-      </w:r>
-      <w:proofErr w:type="spellEnd"/>
-      <w:r>
-        <w:t xml:space="preserve"> til en </w:t>
-      </w:r>
-      <w:proofErr w:type="spellStart"/>
-      <w:r>
-        <w:t>usabilitytest</w:t>
-      </w:r>
-      <w:proofErr w:type="spellEnd"/>
-      <w:r>
-        <w:t>?</w:t>
-      </w:r>
-    </w:p>
-  </w:comment>
-</w:comments>
-</file>
-
-<file path=word/commentsExtended.xml><?xml version="1.0" encoding="utf-8"?>
-<w15:commentsEx xmlns:wpc="http://schemas.microsoft.com/office/word/2010/wordprocessingCanvas" xmlns:cx="http://schemas.microsoft.com/office/drawing/2014/chartex" xmlns:cx1="http://schemas.microsoft.com/office/drawing/2015/9/8/chartex" xmlns:mc="http://schemas.openxmlformats.org/markup-compatibility/2006" xmlns:o="urn:schemas-microsoft-com:office:office" xmlns:r="http://schemas.openxmlformats.org/officeDocument/2006/relationships" xmlns:m="http://schemas.openxmlformats.org/officeDocument/2006/math" xmlns:v="urn:schemas-microsoft-com:vml" xmlns:wp14="http://schemas.microsoft.com/office/word/2010/wordprocessingDrawing" xmlns:wp="http://schemas.openxmlformats.org/drawingml/2006/wordprocessingDrawing" xmlns:w10="urn:schemas-microsoft-com:office:word" xmlns:w="http://schemas.openxmlformats.org/wordprocessingml/2006/main" xmlns:w14="http://schemas.microsoft.com/office/word/2010/wordml" xmlns:w15="http://schemas.microsoft.com/office/word/2012/wordml" xmlns:w16se="http://schemas.microsoft.com/office/word/2015/wordml/symex" xmlns:wpg="http://schemas.microsoft.com/office/word/2010/wordprocessingGroup" xmlns:wpi="http://schemas.microsoft.com/office/word/2010/wordprocessingInk" xmlns:wne="http://schemas.microsoft.com/office/word/2006/wordml" xmlns:wps="http://schemas.microsoft.com/office/word/2010/wordprocessingShape" mc:Ignorable="w14 w15 w16se wp14">
-  <w15:commentEx w15:paraId="56170CEE" w15:done="0"/>
-</w15:commentsEx>
-</file>
-
 <file path=word/endnotes.xml><?xml version="1.0" encoding="utf-8"?>
-<w:endnotes xmlns:wpc="http://schemas.microsoft.com/office/word/2010/wordprocessingCanvas" xmlns:cx="http://schemas.microsoft.com/office/drawing/2014/chartex" xmlns:cx1="http://schemas.microsoft.com/office/drawing/2015/9/8/chartex" xmlns:mc="http://schemas.openxmlformats.org/markup-compatibility/2006" xmlns:o="urn:schemas-microsoft-com:office:office" xmlns:r="http://schemas.openxmlformats.org/officeDocument/2006/relationships" xmlns:m="http://schemas.openxmlformats.org/officeDocument/2006/math" xmlns:v="urn:schemas-microsoft-com:vml" xmlns:wp14="http://schemas.microsoft.com/office/word/2010/wordprocessingDrawing" xmlns:wp="http://schemas.openxmlformats.org/drawingml/2006/wordprocessingDrawing" xmlns:w10="urn:schemas-microsoft-com:office:word" xmlns:w="http://schemas.openxmlformats.org/wordprocessingml/2006/main" xmlns:w14="http://schemas.microsoft.com/office/word/2010/wordml" xmlns:w15="http://schemas.microsoft.com/office/word/2012/wordml" xmlns:w16se="http://schemas.microsoft.com/office/word/2015/wordml/symex" xmlns:wpg="http://schemas.microsoft.com/office/word/2010/wordprocessingGroup" xmlns:wpi="http://schemas.microsoft.com/office/word/2010/wordprocessingInk" xmlns:wne="http://schemas.microsoft.com/office/word/2006/wordml" xmlns:wps="http://schemas.microsoft.com/office/word/2010/wordprocessingShape" mc:Ignorable="w14 w15 w16se wp14">
+<w:endnotes xmlns:wpc="http://schemas.microsoft.com/office/word/2010/wordprocessingCanvas" xmlns:mc="http://schemas.openxmlformats.org/markup-compatibility/2006" xmlns:o="urn:schemas-microsoft-com:office:office" xmlns:r="http://schemas.openxmlformats.org/officeDocument/2006/relationships" xmlns:m="http://schemas.openxmlformats.org/officeDocument/2006/math" xmlns:v="urn:schemas-microsoft-com:vml" xmlns:wp14="http://schemas.microsoft.com/office/word/2010/wordprocessingDrawing" xmlns:wp="http://schemas.openxmlformats.org/drawingml/2006/wordprocessingDrawing" xmlns:w10="urn:schemas-microsoft-com:office:word" xmlns:w="http://schemas.openxmlformats.org/wordprocessingml/2006/main" xmlns:w14="http://schemas.microsoft.com/office/word/2010/wordml" xmlns:w15="http://schemas.microsoft.com/office/word/2012/wordml" xmlns:wpg="http://schemas.microsoft.com/office/word/2010/wordprocessingGroup" xmlns:wpi="http://schemas.microsoft.com/office/word/2010/wordprocessingInk" xmlns:wne="http://schemas.microsoft.com/office/word/2006/wordml" xmlns:wps="http://schemas.microsoft.com/office/word/2010/wordprocessingShape" mc:Ignorable="w14 w15 wp14">
   <w:endnote w:type="separator" w:id="-1">
     <w:p>
       <w:pPr>
@@ -194,7 +92,7 @@
 </file>
 
 <file path=word/footnotes.xml><?xml version="1.0" encoding="utf-8"?>
-<w:footnotes xmlns:wpc="http://schemas.microsoft.com/office/word/2010/wordprocessingCanvas" xmlns:cx="http://schemas.microsoft.com/office/drawing/2014/chartex" xmlns:cx1="http://schemas.microsoft.com/office/drawing/2015/9/8/chartex" xmlns:mc="http://schemas.openxmlformats.org/markup-compatibility/2006" xmlns:o="urn:schemas-microsoft-com:office:office" xmlns:r="http://schemas.openxmlformats.org/officeDocument/2006/relationships" xmlns:m="http://schemas.openxmlformats.org/officeDocument/2006/math" xmlns:v="urn:schemas-microsoft-com:vml" xmlns:wp14="http://schemas.microsoft.com/office/word/2010/wordprocessingDrawing" xmlns:wp="http://schemas.openxmlformats.org/drawingml/2006/wordprocessingDrawing" xmlns:w10="urn:schemas-microsoft-com:office:word" xmlns:w="http://schemas.openxmlformats.org/wordprocessingml/2006/main" xmlns:w14="http://schemas.microsoft.com/office/word/2010/wordml" xmlns:w15="http://schemas.microsoft.com/office/word/2012/wordml" xmlns:w16se="http://schemas.microsoft.com/office/word/2015/wordml/symex" xmlns:wpg="http://schemas.microsoft.com/office/word/2010/wordprocessingGroup" xmlns:wpi="http://schemas.microsoft.com/office/word/2010/wordprocessingInk" xmlns:wne="http://schemas.microsoft.com/office/word/2006/wordml" xmlns:wps="http://schemas.microsoft.com/office/word/2010/wordprocessingShape" mc:Ignorable="w14 w15 w16se wp14">
+<w:footnotes xmlns:wpc="http://schemas.microsoft.com/office/word/2010/wordprocessingCanvas" xmlns:mc="http://schemas.openxmlformats.org/markup-compatibility/2006" xmlns:o="urn:schemas-microsoft-com:office:office" xmlns:r="http://schemas.openxmlformats.org/officeDocument/2006/relationships" xmlns:m="http://schemas.openxmlformats.org/officeDocument/2006/math" xmlns:v="urn:schemas-microsoft-com:vml" xmlns:wp14="http://schemas.microsoft.com/office/word/2010/wordprocessingDrawing" xmlns:wp="http://schemas.openxmlformats.org/drawingml/2006/wordprocessingDrawing" xmlns:w10="urn:schemas-microsoft-com:office:word" xmlns:w="http://schemas.openxmlformats.org/wordprocessingml/2006/main" xmlns:w14="http://schemas.microsoft.com/office/word/2010/wordml" xmlns:w15="http://schemas.microsoft.com/office/word/2012/wordml" xmlns:wpg="http://schemas.microsoft.com/office/word/2010/wordprocessingGroup" xmlns:wpi="http://schemas.microsoft.com/office/word/2010/wordprocessingInk" xmlns:wne="http://schemas.microsoft.com/office/word/2006/wordml" xmlns:wps="http://schemas.microsoft.com/office/word/2010/wordprocessingShape" mc:Ignorable="w14 w15 wp14">
   <w:footnote w:type="separator" w:id="-1">
     <w:p>
       <w:pPr>
@@ -218,11 +116,11 @@
   <w:footnote w:id="1">
     <w:p>
       <w:pPr>
-        <w:pStyle w:val="Fodnotetekst"/>
+        <w:pStyle w:val="FootnoteText"/>
       </w:pPr>
       <w:r>
         <w:rPr>
-          <w:rStyle w:val="Fodnotehenvisning"/>
+          <w:rStyle w:val="FootnoteReference"/>
         </w:rPr>
         <w:footnoteRef/>
       </w:r>
@@ -234,16 +132,8 @@
 </w:footnotes>
 </file>
 
-<file path=word/people.xml><?xml version="1.0" encoding="utf-8"?>
-<w15:people xmlns:wpc="http://schemas.microsoft.com/office/word/2010/wordprocessingCanvas" xmlns:cx="http://schemas.microsoft.com/office/drawing/2014/chartex" xmlns:cx1="http://schemas.microsoft.com/office/drawing/2015/9/8/chartex" xmlns:mc="http://schemas.openxmlformats.org/markup-compatibility/2006" xmlns:o="urn:schemas-microsoft-com:office:office" xmlns:r="http://schemas.openxmlformats.org/officeDocument/2006/relationships" xmlns:m="http://schemas.openxmlformats.org/officeDocument/2006/math" xmlns:v="urn:schemas-microsoft-com:vml" xmlns:wp14="http://schemas.microsoft.com/office/word/2010/wordprocessingDrawing" xmlns:wp="http://schemas.openxmlformats.org/drawingml/2006/wordprocessingDrawing" xmlns:w10="urn:schemas-microsoft-com:office:word" xmlns:w="http://schemas.openxmlformats.org/wordprocessingml/2006/main" xmlns:w14="http://schemas.microsoft.com/office/word/2010/wordml" xmlns:w15="http://schemas.microsoft.com/office/word/2012/wordml" xmlns:w16se="http://schemas.microsoft.com/office/word/2015/wordml/symex" xmlns:wpg="http://schemas.microsoft.com/office/word/2010/wordprocessingGroup" xmlns:wpi="http://schemas.microsoft.com/office/word/2010/wordprocessingInk" xmlns:wne="http://schemas.microsoft.com/office/word/2006/wordml" xmlns:wps="http://schemas.microsoft.com/office/word/2010/wordprocessingShape" mc:Ignorable="w14 w15 w16se wp14">
-  <w15:person w15:author="Christian Winkel">
-    <w15:presenceInfo w15:providerId="Windows Live" w15:userId="b99337badf0544ed"/>
-  </w15:person>
-</w15:people>
-</file>
-
 <file path=word/styles.xml><?xml version="1.0" encoding="utf-8"?>
-<w:styles xmlns:mc="http://schemas.openxmlformats.org/markup-compatibility/2006" xmlns:r="http://schemas.openxmlformats.org/officeDocument/2006/relationships" xmlns:w="http://schemas.openxmlformats.org/wordprocessingml/2006/main" xmlns:w14="http://schemas.microsoft.com/office/word/2010/wordml" xmlns:w15="http://schemas.microsoft.com/office/word/2012/wordml" xmlns:w16se="http://schemas.microsoft.com/office/word/2015/wordml/symex" mc:Ignorable="w14 w15 w16se">
+<w:styles xmlns:mc="http://schemas.openxmlformats.org/markup-compatibility/2006" xmlns:r="http://schemas.openxmlformats.org/officeDocument/2006/relationships" xmlns:w="http://schemas.openxmlformats.org/wordprocessingml/2006/main" xmlns:w14="http://schemas.microsoft.com/office/word/2010/wordml" xmlns:w15="http://schemas.microsoft.com/office/word/2012/wordml" mc:Ignorable="w14 w15">
   <w:docDefaults>
     <w:rPrDefault>
       <w:rPr>
@@ -636,11 +526,11 @@
     <w:name w:val="Normal"/>
     <w:qFormat/>
   </w:style>
-  <w:style w:type="paragraph" w:styleId="Overskrift1">
+  <w:style w:type="paragraph" w:styleId="Heading1">
     <w:name w:val="heading 1"/>
     <w:basedOn w:val="Normal"/>
     <w:next w:val="Normal"/>
-    <w:link w:val="Overskrift1Tegn"/>
+    <w:link w:val="Heading1Char"/>
     <w:uiPriority w:val="9"/>
     <w:qFormat/>
     <w:rsid w:val="004C3FB2"/>
@@ -657,13 +547,13 @@
       <w:szCs w:val="32"/>
     </w:rPr>
   </w:style>
-  <w:style w:type="character" w:default="1" w:styleId="Standardskrifttypeiafsnit">
+  <w:style w:type="character" w:default="1" w:styleId="DefaultParagraphFont">
     <w:name w:val="Default Paragraph Font"/>
     <w:uiPriority w:val="1"/>
     <w:semiHidden/>
     <w:unhideWhenUsed/>
   </w:style>
-  <w:style w:type="table" w:default="1" w:styleId="Tabel-Normal">
+  <w:style w:type="table" w:default="1" w:styleId="TableNormal">
     <w:name w:val="Normal Table"/>
     <w:uiPriority w:val="99"/>
     <w:semiHidden/>
@@ -678,16 +568,16 @@
       </w:tblCellMar>
     </w:tblPr>
   </w:style>
-  <w:style w:type="numbering" w:default="1" w:styleId="Ingenoversigt">
+  <w:style w:type="numbering" w:default="1" w:styleId="NoList">
     <w:name w:val="No List"/>
     <w:uiPriority w:val="99"/>
     <w:semiHidden/>
     <w:unhideWhenUsed/>
   </w:style>
-  <w:style w:type="character" w:customStyle="1" w:styleId="Overskrift1Tegn">
-    <w:name w:val="Overskrift 1 Tegn"/>
-    <w:basedOn w:val="Standardskrifttypeiafsnit"/>
-    <w:link w:val="Overskrift1"/>
+  <w:style w:type="character" w:customStyle="1" w:styleId="Heading1Char">
+    <w:name w:val="Heading 1 Char"/>
+    <w:basedOn w:val="DefaultParagraphFont"/>
+    <w:link w:val="Heading1"/>
     <w:uiPriority w:val="9"/>
     <w:rsid w:val="004C3FB2"/>
     <w:rPr>
@@ -697,10 +587,10 @@
       <w:szCs w:val="32"/>
     </w:rPr>
   </w:style>
-  <w:style w:type="paragraph" w:styleId="Fodnotetekst">
+  <w:style w:type="paragraph" w:styleId="FootnoteText">
     <w:name w:val="footnote text"/>
     <w:basedOn w:val="Normal"/>
-    <w:link w:val="FodnotetekstTegn"/>
+    <w:link w:val="FootnoteTextChar"/>
     <w:uiPriority w:val="99"/>
     <w:semiHidden/>
     <w:unhideWhenUsed/>
@@ -713,10 +603,10 @@
       <w:szCs w:val="20"/>
     </w:rPr>
   </w:style>
-  <w:style w:type="character" w:customStyle="1" w:styleId="FodnotetekstTegn">
-    <w:name w:val="Fodnotetekst Tegn"/>
-    <w:basedOn w:val="Standardskrifttypeiafsnit"/>
-    <w:link w:val="Fodnotetekst"/>
+  <w:style w:type="character" w:customStyle="1" w:styleId="FootnoteTextChar">
+    <w:name w:val="Footnote Text Char"/>
+    <w:basedOn w:val="DefaultParagraphFont"/>
+    <w:link w:val="FootnoteText"/>
     <w:uiPriority w:val="99"/>
     <w:semiHidden/>
     <w:rsid w:val="00E12375"/>
@@ -725,9 +615,9 @@
       <w:szCs w:val="20"/>
     </w:rPr>
   </w:style>
-  <w:style w:type="character" w:styleId="Fodnotehenvisning">
+  <w:style w:type="character" w:styleId="FootnoteReference">
     <w:name w:val="footnote reference"/>
-    <w:basedOn w:val="Standardskrifttypeiafsnit"/>
+    <w:basedOn w:val="DefaultParagraphFont"/>
     <w:uiPriority w:val="99"/>
     <w:semiHidden/>
     <w:unhideWhenUsed/>
@@ -736,9 +626,9 @@
       <w:vertAlign w:val="superscript"/>
     </w:rPr>
   </w:style>
-  <w:style w:type="character" w:styleId="Kommentarhenvisning">
+  <w:style w:type="character" w:styleId="CommentReference">
     <w:name w:val="annotation reference"/>
-    <w:basedOn w:val="Standardskrifttypeiafsnit"/>
+    <w:basedOn w:val="DefaultParagraphFont"/>
     <w:uiPriority w:val="99"/>
     <w:semiHidden/>
     <w:unhideWhenUsed/>
@@ -748,10 +638,10 @@
       <w:szCs w:val="16"/>
     </w:rPr>
   </w:style>
-  <w:style w:type="paragraph" w:styleId="Kommentartekst">
+  <w:style w:type="paragraph" w:styleId="CommentText">
     <w:name w:val="annotation text"/>
     <w:basedOn w:val="Normal"/>
-    <w:link w:val="KommentartekstTegn"/>
+    <w:link w:val="CommentTextChar"/>
     <w:uiPriority w:val="99"/>
     <w:semiHidden/>
     <w:unhideWhenUsed/>
@@ -764,10 +654,10 @@
       <w:szCs w:val="20"/>
     </w:rPr>
   </w:style>
-  <w:style w:type="character" w:customStyle="1" w:styleId="KommentartekstTegn">
-    <w:name w:val="Kommentartekst Tegn"/>
-    <w:basedOn w:val="Standardskrifttypeiafsnit"/>
-    <w:link w:val="Kommentartekst"/>
+  <w:style w:type="character" w:customStyle="1" w:styleId="CommentTextChar">
+    <w:name w:val="Comment Text Char"/>
+    <w:basedOn w:val="DefaultParagraphFont"/>
+    <w:link w:val="CommentText"/>
     <w:uiPriority w:val="99"/>
     <w:semiHidden/>
     <w:rsid w:val="008733E4"/>
@@ -776,11 +666,11 @@
       <w:szCs w:val="20"/>
     </w:rPr>
   </w:style>
-  <w:style w:type="paragraph" w:styleId="Kommentaremne">
+  <w:style w:type="paragraph" w:styleId="CommentSubject">
     <w:name w:val="annotation subject"/>
-    <w:basedOn w:val="Kommentartekst"/>
-    <w:next w:val="Kommentartekst"/>
-    <w:link w:val="KommentaremneTegn"/>
+    <w:basedOn w:val="CommentText"/>
+    <w:next w:val="CommentText"/>
+    <w:link w:val="CommentSubjectChar"/>
     <w:uiPriority w:val="99"/>
     <w:semiHidden/>
     <w:unhideWhenUsed/>
@@ -790,10 +680,10 @@
       <w:bCs/>
     </w:rPr>
   </w:style>
-  <w:style w:type="character" w:customStyle="1" w:styleId="KommentaremneTegn">
-    <w:name w:val="Kommentaremne Tegn"/>
-    <w:basedOn w:val="KommentartekstTegn"/>
-    <w:link w:val="Kommentaremne"/>
+  <w:style w:type="character" w:customStyle="1" w:styleId="CommentSubjectChar">
+    <w:name w:val="Comment Subject Char"/>
+    <w:basedOn w:val="CommentTextChar"/>
+    <w:link w:val="CommentSubject"/>
     <w:uiPriority w:val="99"/>
     <w:semiHidden/>
     <w:rsid w:val="008733E4"/>
@@ -804,10 +694,10 @@
       <w:szCs w:val="20"/>
     </w:rPr>
   </w:style>
-  <w:style w:type="paragraph" w:styleId="Markeringsbobletekst">
+  <w:style w:type="paragraph" w:styleId="BalloonText">
     <w:name w:val="Balloon Text"/>
     <w:basedOn w:val="Normal"/>
-    <w:link w:val="MarkeringsbobletekstTegn"/>
+    <w:link w:val="BalloonTextChar"/>
     <w:uiPriority w:val="99"/>
     <w:semiHidden/>
     <w:unhideWhenUsed/>
@@ -821,10 +711,10 @@
       <w:szCs w:val="18"/>
     </w:rPr>
   </w:style>
-  <w:style w:type="character" w:customStyle="1" w:styleId="MarkeringsbobletekstTegn">
-    <w:name w:val="Markeringsbobletekst Tegn"/>
-    <w:basedOn w:val="Standardskrifttypeiafsnit"/>
-    <w:link w:val="Markeringsbobletekst"/>
+  <w:style w:type="character" w:customStyle="1" w:styleId="BalloonTextChar">
+    <w:name w:val="Balloon Text Char"/>
+    <w:basedOn w:val="DefaultParagraphFont"/>
+    <w:link w:val="BalloonText"/>
     <w:uiPriority w:val="99"/>
     <w:semiHidden/>
     <w:rsid w:val="008733E4"/>
@@ -1103,7 +993,7 @@
 </file>
 
 <file path=customXml/itemProps1.xml><?xml version="1.0" encoding="utf-8"?>
-<ds:datastoreItem xmlns:ds="http://schemas.openxmlformats.org/officeDocument/2006/customXml" ds:itemID="{5A459902-387D-46C0-A9CC-584C1BA92FCE}">
+<ds:datastoreItem xmlns:ds="http://schemas.openxmlformats.org/officeDocument/2006/customXml" ds:itemID="{17BEEF74-D237-46FD-9254-9562FBA2D86E}">
   <ds:schemaRefs>
     <ds:schemaRef ds:uri="http://schemas.openxmlformats.org/officeDocument/2006/bibliography"/>
   </ds:schemaRefs>

</xml_diff>

<commit_message>
Forbruger test.docx Opdateret med Feedback Til Rasmus ;(
</commit_message>
<xml_diff>
--- a/Rapport/Forbruger test.docx
+++ b/Rapport/Forbruger test.docx
@@ -6,13 +6,28 @@
       <w:pPr>
         <w:pStyle w:val="Heading1"/>
       </w:pPr>
+      <w:commentRangeStart w:id="0"/>
       <w:r>
         <w:t>Forbruger Test</w:t>
+      </w:r>
+      <w:commentRangeEnd w:id="0"/>
+      <w:r>
+        <w:rPr>
+          <w:rStyle w:val="CommentReference"/>
+          <w:rFonts w:asciiTheme="minorHAnsi" w:eastAsiaTheme="minorHAnsi" w:hAnsiTheme="minorHAnsi" w:cstheme="minorBidi"/>
+          <w:color w:val="auto"/>
+        </w:rPr>
+        <w:commentReference w:id="0"/>
       </w:r>
     </w:p>
     <w:p>
       <w:r>
-        <w:t xml:space="preserve">Nu er brugergrænsefladen ikke testbar, ved automatiske test. Derfor må man bruge andre midler, og det er her forbrugertest kommer ind i billedet. Forbruger test er en manuel test, som bliver lavet af forbrugeren, for </w:t>
+        <w:t xml:space="preserve">Nu er brugergrænsefladen ikke testbar, ved automatiske test. Derfor må man bruge andre midler, og det er her forbrugertest kommer ind i billedet. Forbruger test er en manuel test, som bliver lavet af forbrugeren, </w:t>
+      </w:r>
+      <w:bookmarkStart w:id="1" w:name="_GoBack"/>
+      <w:bookmarkEnd w:id="1"/>
+      <w:r>
+        <w:t xml:space="preserve">for </w:t>
       </w:r>
       <w:r>
         <w:t xml:space="preserve">at få feedback </w:t>
@@ -20,8 +35,6 @@
       <w:r>
         <w:t>af personer der skal bruge programmet. Forbruger test viser om</w:t>
       </w:r>
-      <w:bookmarkStart w:id="0" w:name="_GoBack"/>
-      <w:bookmarkEnd w:id="0"/>
       <w:r>
         <w:t xml:space="preserve"> brugergrænsefladen er intuitiv. Hvis forbrugeren ikke kan følge programmets flow, skal der laves ændringer i brugergrænsefladen. </w:t>
       </w:r>
@@ -64,6 +77,46 @@
     </w:sectPr>
   </w:body>
 </w:document>
+</file>
+
+<file path=word/comments.xml><?xml version="1.0" encoding="utf-8"?>
+<w:comments xmlns:wpc="http://schemas.microsoft.com/office/word/2010/wordprocessingCanvas" xmlns:mc="http://schemas.openxmlformats.org/markup-compatibility/2006" xmlns:o="urn:schemas-microsoft-com:office:office" xmlns:r="http://schemas.openxmlformats.org/officeDocument/2006/relationships" xmlns:m="http://schemas.openxmlformats.org/officeDocument/2006/math" xmlns:v="urn:schemas-microsoft-com:vml" xmlns:wp14="http://schemas.microsoft.com/office/word/2010/wordprocessingDrawing" xmlns:wp="http://schemas.openxmlformats.org/drawingml/2006/wordprocessingDrawing" xmlns:w10="urn:schemas-microsoft-com:office:word" xmlns:w="http://schemas.openxmlformats.org/wordprocessingml/2006/main" xmlns:w14="http://schemas.microsoft.com/office/word/2010/wordml" xmlns:w15="http://schemas.microsoft.com/office/word/2012/wordml" xmlns:wpg="http://schemas.microsoft.com/office/word/2010/wordprocessingGroup" xmlns:wpi="http://schemas.microsoft.com/office/word/2010/wordprocessingInk" xmlns:wne="http://schemas.microsoft.com/office/word/2006/wordml" xmlns:wps="http://schemas.microsoft.com/office/word/2010/wordprocessingShape" mc:Ignorable="w14 w15 wp14">
+  <w:comment w:id="0" w:author="Anders Meidahl" w:date="2016-05-18T15:46:00Z" w:initials="AM">
+    <w:p>
+      <w:pPr>
+        <w:pStyle w:val="CommentText"/>
+      </w:pPr>
+      <w:r>
+        <w:rPr>
+          <w:rStyle w:val="CommentReference"/>
+        </w:rPr>
+        <w:annotationRef/>
+      </w:r>
+      <w:r>
+        <w:t>UX</w:t>
+      </w:r>
+    </w:p>
+    <w:p>
+      <w:pPr>
+        <w:pStyle w:val="CommentText"/>
+      </w:pPr>
+    </w:p>
+    <w:p>
+      <w:pPr>
+        <w:pStyle w:val="CommentText"/>
+      </w:pPr>
+      <w:r>
+        <w:t>Evt. vis en opgave, som de har skulle udføre og hvad feedback der kom fra folk på den specifikke opgave. Og hvilke ændreringer der er sket, hvis det er sket.</w:t>
+      </w:r>
+    </w:p>
+  </w:comment>
+</w:comments>
+</file>
+
+<file path=word/commentsExtended.xml><?xml version="1.0" encoding="utf-8"?>
+<w15:commentsEx xmlns:wpc="http://schemas.microsoft.com/office/word/2010/wordprocessingCanvas" xmlns:mc="http://schemas.openxmlformats.org/markup-compatibility/2006" xmlns:o="urn:schemas-microsoft-com:office:office" xmlns:r="http://schemas.openxmlformats.org/officeDocument/2006/relationships" xmlns:m="http://schemas.openxmlformats.org/officeDocument/2006/math" xmlns:v="urn:schemas-microsoft-com:vml" xmlns:wp14="http://schemas.microsoft.com/office/word/2010/wordprocessingDrawing" xmlns:wp="http://schemas.openxmlformats.org/drawingml/2006/wordprocessingDrawing" xmlns:w10="urn:schemas-microsoft-com:office:word" xmlns:w="http://schemas.openxmlformats.org/wordprocessingml/2006/main" xmlns:w14="http://schemas.microsoft.com/office/word/2010/wordml" xmlns:w15="http://schemas.microsoft.com/office/word/2012/wordml" xmlns:wpg="http://schemas.microsoft.com/office/word/2010/wordprocessingGroup" xmlns:wpi="http://schemas.microsoft.com/office/word/2010/wordprocessingInk" xmlns:wne="http://schemas.microsoft.com/office/word/2006/wordml" xmlns:wps="http://schemas.microsoft.com/office/word/2010/wordprocessingShape" mc:Ignorable="w14 w15 wp14">
+  <w15:commentEx w15:paraId="7AF31F39" w15:done="0"/>
+</w15:commentsEx>
 </file>
 
 <file path=word/endnotes.xml><?xml version="1.0" encoding="utf-8"?>
@@ -130,6 +183,14 @@
     </w:p>
   </w:footnote>
 </w:footnotes>
+</file>
+
+<file path=word/people.xml><?xml version="1.0" encoding="utf-8"?>
+<w15:people xmlns:wpc="http://schemas.microsoft.com/office/word/2010/wordprocessingCanvas" xmlns:mc="http://schemas.openxmlformats.org/markup-compatibility/2006" xmlns:o="urn:schemas-microsoft-com:office:office" xmlns:r="http://schemas.openxmlformats.org/officeDocument/2006/relationships" xmlns:m="http://schemas.openxmlformats.org/officeDocument/2006/math" xmlns:v="urn:schemas-microsoft-com:vml" xmlns:wp14="http://schemas.microsoft.com/office/word/2010/wordprocessingDrawing" xmlns:wp="http://schemas.openxmlformats.org/drawingml/2006/wordprocessingDrawing" xmlns:w10="urn:schemas-microsoft-com:office:word" xmlns:w="http://schemas.openxmlformats.org/wordprocessingml/2006/main" xmlns:w14="http://schemas.microsoft.com/office/word/2010/wordml" xmlns:w15="http://schemas.microsoft.com/office/word/2012/wordml" xmlns:wpg="http://schemas.microsoft.com/office/word/2010/wordprocessingGroup" xmlns:wpi="http://schemas.microsoft.com/office/word/2010/wordprocessingInk" xmlns:wne="http://schemas.microsoft.com/office/word/2006/wordml" xmlns:wps="http://schemas.microsoft.com/office/word/2010/wordprocessingShape" mc:Ignorable="w14 w15 wp14">
+  <w15:person w15:author="Anders Meidahl">
+    <w15:presenceInfo w15:providerId="Windows Live" w15:userId="8659d8fb926deb7e"/>
+  </w15:person>
+</w15:people>
 </file>
 
 <file path=word/styles.xml><?xml version="1.0" encoding="utf-8"?>
@@ -993,7 +1054,7 @@
 </file>
 
 <file path=customXml/itemProps1.xml><?xml version="1.0" encoding="utf-8"?>
-<ds:datastoreItem xmlns:ds="http://schemas.openxmlformats.org/officeDocument/2006/customXml" ds:itemID="{17BEEF74-D237-46FD-9254-9562FBA2D86E}">
+<ds:datastoreItem xmlns:ds="http://schemas.openxmlformats.org/officeDocument/2006/customXml" ds:itemID="{F4ADA2AD-F266-49A2-B4C1-064CE8DE2E7B}">
   <ds:schemaRefs>
     <ds:schemaRef ds:uri="http://schemas.openxmlformats.org/officeDocument/2006/bibliography"/>
   </ds:schemaRefs>

</xml_diff>

<commit_message>
Forbruger test.docx review updated :)
</commit_message>
<xml_diff>
--- a/Rapport/Forbruger test.docx
+++ b/Rapport/Forbruger test.docx
@@ -67,48 +67,45 @@
         <w:t xml:space="preserve"> test viser om</w:t>
       </w:r>
       <w:r>
-        <w:t xml:space="preserve"> brugergrænsefladen er intuitiv. Hvis forbrugeren</w:t>
+        <w:t xml:space="preserve"> brugergrænsefladen er intuitiv. Hvis forbrugeren ikke kan følge programmets flow, skal der laves ændringer i brugergrænsefladen.</w:t>
+      </w:r>
+      <w:r>
+        <w:t xml:space="preserve"> </w:t>
+      </w:r>
+      <w:r>
+        <w:t>U</w:t>
+      </w:r>
+      <w:r>
+        <w:t>sability</w:t>
+      </w:r>
+      <w:r>
+        <w:t xml:space="preserve"> testen er blevet udført ved at tage en gruppe personer, og </w:t>
+      </w:r>
+      <w:r>
+        <w:t>bede dem om at udføre nogle opgaver</w:t>
+      </w:r>
+      <w:r>
+        <w:t>, som er blevet opsat af gruppen</w:t>
+      </w:r>
+      <w:r>
+        <w:t>.</w:t>
+      </w:r>
+      <w:r>
+        <w:t xml:space="preserve"> Et </w:t>
+      </w:r>
+      <w:r>
+        <w:t>eksempel på en task de skal igennem er, ”</w:t>
+      </w:r>
+      <w:r>
+        <w:t xml:space="preserve"> </w:t>
+      </w:r>
+      <w:r>
+        <w:t>Nu har du været ude og købe din salat og behøver ikke have de produkter på din indkøbsliste mere, men du skal huske at købe ind til pandekager til festen i morgen, og det skal bare købes så bill</w:t>
       </w:r>
       <w:bookmarkStart w:id="1" w:name="_GoBack"/>
       <w:bookmarkEnd w:id="1"/>
       <w:r>
-        <w:t xml:space="preserve"> ikke kan følge programmets flow, skal der laves ændringer i brugergrænsefladen.</w:t>
-      </w:r>
-      <w:r>
-        <w:t xml:space="preserve"> </w:t>
-      </w:r>
-      <w:r>
-        <w:t>U</w:t>
-      </w:r>
-      <w:r>
-        <w:t>sability</w:t>
-      </w:r>
-      <w:r>
-        <w:t xml:space="preserve"> testen er blevet udført ved at tage en gruppe personer, og </w:t>
-      </w:r>
-      <w:r>
-        <w:t>bede dem om at udføre nogle opgaver</w:t>
-      </w:r>
-      <w:r>
-        <w:t>, som er blevet opsat af gruppen</w:t>
-      </w:r>
-      <w:r>
-        <w:t>.</w:t>
-      </w:r>
-      <w:r>
-        <w:t xml:space="preserve"> Et </w:t>
-      </w:r>
-      <w:r>
-        <w:t>eksempel på en task de skal igennem er, ”</w:t>
-      </w:r>
-      <w:r>
-        <w:t xml:space="preserve"> </w:t>
-      </w:r>
-      <w:r>
-        <w:t xml:space="preserve">Nu har du været ude og købe din salat og behøver ikke have de produkter på din indkøbsliste mere, men du skal huske at købe ind til pandekager til festen i morgen, og det skal bare købes så billigt som muligt, da det er sidst på </w:t>
-      </w:r>
-      <w:r>
-        <w:t>måneden. ” Resten af t</w:t>
+        <w:t>igt som muligt, da det er sidst på måneden. ” Resten af t</w:t>
       </w:r>
       <w:r>
         <w:t xml:space="preserve">esten </w:t>
@@ -152,21 +149,58 @@
         </w:rPr>
         <w:annotationRef/>
       </w:r>
-      <w:r>
-        <w:t>UX</w:t>
-      </w:r>
     </w:p>
     <w:p>
       <w:pPr>
         <w:pStyle w:val="CommentText"/>
       </w:pPr>
+      <w:r>
+        <w:t>Billeder der viser det hvad der er ændret.</w:t>
+      </w:r>
     </w:p>
     <w:p>
       <w:pPr>
         <w:pStyle w:val="CommentText"/>
       </w:pPr>
-      <w:r>
-        <w:t>Evt. vis en opgave, som de har skulle udføre og hvad feedback der kom fra folk på den specifikke opgave. Og hvilke ændreringer der er sket, hvis det er sket.</w:t>
+    </w:p>
+    <w:p>
+      <w:pPr>
+        <w:pStyle w:val="CommentText"/>
+      </w:pPr>
+      <w:r>
+        <w:t>Mere kød</w:t>
+      </w:r>
+    </w:p>
+    <w:p>
+      <w:pPr>
+        <w:pStyle w:val="CommentText"/>
+      </w:pPr>
+    </w:p>
+    <w:p>
+      <w:pPr>
+        <w:pStyle w:val="CommentText"/>
+      </w:pPr>
+      <w:r>
+        <w:t xml:space="preserve">REF. Så vi ved ud fra hvilken </w:t>
+      </w:r>
+      <w:proofErr w:type="spellStart"/>
+      <w:r>
+        <w:t>syntax</w:t>
+      </w:r>
+      <w:proofErr w:type="spellEnd"/>
+      <w:r>
+        <w:t xml:space="preserve">/type testen er lavet. Og </w:t>
+      </w:r>
+      <w:proofErr w:type="spellStart"/>
+      <w:r>
+        <w:t>evt</w:t>
+      </w:r>
+      <w:proofErr w:type="spellEnd"/>
+      <w:r>
+        <w:t xml:space="preserve"> noget om den, hvad den er god til </w:t>
+      </w:r>
+      <w:r>
+        <w:sym w:font="Wingdings" w:char="F04A"/>
       </w:r>
     </w:p>
   </w:comment>
@@ -764,7 +798,6 @@
     <w:basedOn w:val="Normal"/>
     <w:link w:val="CommentTextChar"/>
     <w:uiPriority w:val="99"/>
-    <w:semiHidden/>
     <w:unhideWhenUsed/>
     <w:rsid w:val="008733E4"/>
     <w:pPr>
@@ -780,7 +813,6 @@
     <w:basedOn w:val="DefaultParagraphFont"/>
     <w:link w:val="CommentText"/>
     <w:uiPriority w:val="99"/>
-    <w:semiHidden/>
     <w:rsid w:val="008733E4"/>
     <w:rPr>
       <w:sz w:val="20"/>
@@ -1114,7 +1146,7 @@
 </file>
 
 <file path=customXml/itemProps1.xml><?xml version="1.0" encoding="utf-8"?>
-<ds:datastoreItem xmlns:ds="http://schemas.openxmlformats.org/officeDocument/2006/customXml" ds:itemID="{4E0360A4-AAC2-4C1F-B375-B29758E5EBCC}">
+<ds:datastoreItem xmlns:ds="http://schemas.openxmlformats.org/officeDocument/2006/customXml" ds:itemID="{C55EF9D6-31AF-474F-A726-1D76EC5C1547}">
   <ds:schemaRefs>
     <ds:schemaRef ds:uri="http://schemas.openxmlformats.org/officeDocument/2006/bibliography"/>
   </ds:schemaRefs>

</xml_diff>